<commit_message>
data cleaning code update
</commit_message>
<xml_diff>
--- a/project_doc.docx
+++ b/project_doc.docx
@@ -386,15 +386,7 @@
         </w:numPr>
       </w:pPr>
       <w:r>
-        <w:t xml:space="preserve">SDK:- A Software development kit is a set of platform-specific building tools for developers. you require components like debuggers, compilers, and libraries to create code that runs on a specific platform, </w:t>
-      </w:r>
-      <w:proofErr w:type="gramStart"/>
-      <w:r>
-        <w:t>operating system</w:t>
-      </w:r>
-      <w:proofErr w:type="gramEnd"/>
-      <w:r>
-        <w:t xml:space="preserve"> or programming language . SDK’s put everything you need to develop and run software in one place. </w:t>
+        <w:t xml:space="preserve">SDK:- A Software development kit is a set of platform-specific building tools for developers. you require components like debuggers, compilers, and libraries to create code that runs on a specific platform, operating system or programming language . SDK’s put everything you need to develop and run software in one place. </w:t>
       </w:r>
       <w:r>
         <w:lastRenderedPageBreak/>
@@ -485,6 +477,30 @@
       <w:r>
         <w:t xml:space="preserve">Data cleaning &amp; Github:- </w:t>
       </w:r>
+    </w:p>
+    <w:p>
+      <w:pPr>
+        <w:pStyle w:val="ListParagraph"/>
+        <w:numPr>
+          <w:ilvl w:val="1"/>
+          <w:numId w:val="2"/>
+        </w:numPr>
+      </w:pPr>
+      <w:r>
+        <w:t>Read about:- Dictionary comprehension</w:t>
+      </w:r>
+      <w:r>
+        <w:t xml:space="preserve"> and Dictionary unpacking.</w:t>
+      </w:r>
+    </w:p>
+    <w:p>
+      <w:pPr>
+        <w:pStyle w:val="ListParagraph"/>
+        <w:numPr>
+          <w:ilvl w:val="1"/>
+          <w:numId w:val="2"/>
+        </w:numPr>
+      </w:pPr>
     </w:p>
     <w:sectPr>
       <w:pgSz w:w="11906" w:h="16838"/>

</xml_diff>

<commit_message>
eda helper function file
</commit_message>
<xml_diff>
--- a/project_doc.docx
+++ b/project_doc.docx
@@ -386,7 +386,15 @@
         </w:numPr>
       </w:pPr>
       <w:r>
-        <w:t xml:space="preserve">SDK:- A Software development kit is a set of platform-specific building tools for developers. you require components like debuggers, compilers, and libraries to create code that runs on a specific platform, operating system or programming language . SDK’s put everything you need to develop and run software in one place. </w:t>
+        <w:t xml:space="preserve">SDK:- A Software development kit is a set of platform-specific building tools for developers. you require components like debuggers, compilers, and libraries to create code that runs on a specific platform, </w:t>
+      </w:r>
+      <w:proofErr w:type="gramStart"/>
+      <w:r>
+        <w:t>operating system</w:t>
+      </w:r>
+      <w:proofErr w:type="gramEnd"/>
+      <w:r>
+        <w:t xml:space="preserve"> or programming language . SDK’s put everything you need to develop and run software in one place. </w:t>
       </w:r>
       <w:r>
         <w:lastRenderedPageBreak/>
@@ -497,7 +505,457 @@
       <w:pPr>
         <w:pStyle w:val="ListParagraph"/>
         <w:numPr>
+          <w:ilvl w:val="0"/>
+          <w:numId w:val="2"/>
+        </w:numPr>
+      </w:pPr>
+      <w:r>
+        <w:t>EDA:- It’s the practice of exploring your dataset by utilizing visualization tools and statistical measurements to understand and extract underlying patterns and information within your dataset.</w:t>
+      </w:r>
+    </w:p>
+    <w:p>
+      <w:pPr>
+        <w:pStyle w:val="ListParagraph"/>
+        <w:numPr>
           <w:ilvl w:val="1"/>
+          <w:numId w:val="2"/>
+        </w:numPr>
+      </w:pPr>
+      <w:r>
+        <w:t>This gives you clear picture of the data, helps us make data-informed decisions and solve crucial problems with much fewer assumptions and more facts.</w:t>
+      </w:r>
+    </w:p>
+    <w:p>
+      <w:pPr>
+        <w:pStyle w:val="ListParagraph"/>
+        <w:numPr>
+          <w:ilvl w:val="1"/>
+          <w:numId w:val="2"/>
+        </w:numPr>
+      </w:pPr>
+      <w:r>
+        <w:t>This step is the backbone of any Data Science project and takes up a major chunk of the project timeline.</w:t>
+      </w:r>
+    </w:p>
+    <w:p>
+      <w:pPr>
+        <w:pStyle w:val="ListParagraph"/>
+        <w:numPr>
+          <w:ilvl w:val="1"/>
+          <w:numId w:val="2"/>
+        </w:numPr>
+      </w:pPr>
+      <w:r>
+        <w:t>Statistic is used for summarization</w:t>
+      </w:r>
+      <w:r>
+        <w:t xml:space="preserve"> and making inference </w:t>
+      </w:r>
+      <w:r>
+        <w:t xml:space="preserve"> </w:t>
+      </w:r>
+      <w:r>
+        <w:t>from</w:t>
+      </w:r>
+      <w:r>
+        <w:t xml:space="preserve"> our data by using concept like Central Tendency , Dispersion , spread, Hypothesis testing , </w:t>
+      </w:r>
+      <w:r>
+        <w:t>Plots,</w:t>
+      </w:r>
+      <w:r>
+        <w:t xml:space="preserve"> and graphs.</w:t>
+      </w:r>
+    </w:p>
+    <w:p>
+      <w:pPr>
+        <w:pStyle w:val="ListParagraph"/>
+        <w:numPr>
+          <w:ilvl w:val="1"/>
+          <w:numId w:val="2"/>
+        </w:numPr>
+      </w:pPr>
+      <w:r>
+        <w:t>Strength of Association:-</w:t>
+      </w:r>
+    </w:p>
+    <w:p>
+      <w:pPr>
+        <w:pStyle w:val="ListParagraph"/>
+        <w:numPr>
+          <w:ilvl w:val="2"/>
+          <w:numId w:val="2"/>
+        </w:numPr>
+      </w:pPr>
+      <w:r>
+        <w:t>Pearson’s Correlation:- The Pearson correlation is used to know about the relationship between two numeric values, but it assumes our values are linearly separable</w:t>
+      </w:r>
+    </w:p>
+    <w:p>
+      <w:pPr>
+        <w:pStyle w:val="ListParagraph"/>
+        <w:numPr>
+          <w:ilvl w:val="2"/>
+          <w:numId w:val="2"/>
+        </w:numPr>
+      </w:pPr>
+      <w:r>
+        <w:t>Spearman’s Rank Correlation:- The Spearman’s Rank Correlation is used to know about the relationship between two numeric variables but it assumes that our values have non-linear separation. In Today’s world our most of data have non-linear separation, so it is good to know about this Spearman’s Rank Correlation.</w:t>
+      </w:r>
+    </w:p>
+    <w:p>
+      <w:pPr>
+        <w:pStyle w:val="ListParagraph"/>
+        <w:numPr>
+          <w:ilvl w:val="2"/>
+          <w:numId w:val="2"/>
+        </w:numPr>
+      </w:pPr>
+      <w:r>
+        <w:t>Cramer’s V :- The Cramer’s V is used to know correlation between two categorical variables.</w:t>
+      </w:r>
+      <w:r>
+        <w:t xml:space="preserve">it will take all unique categories form both variables and then it create a frequency table and it run chi-square test on this table and it used the test stats value </w:t>
+      </w:r>
+      <w:r>
+        <w:t>and then we calculate the Cramer’s V value</w:t>
+      </w:r>
+      <w:r>
+        <w:t>s</w:t>
+      </w:r>
+      <w:r>
+        <w:t>. The values is in between (0 to 1), Higher the value higher the relationship between two categorical variables.</w:t>
+      </w:r>
+    </w:p>
+    <w:p>
+      <w:pPr>
+        <w:pStyle w:val="ListParagraph"/>
+        <w:numPr>
+          <w:ilvl w:val="1"/>
+          <w:numId w:val="2"/>
+        </w:numPr>
+      </w:pPr>
+      <w:r>
+        <w:t>Hypothesis Testing:-</w:t>
+      </w:r>
+    </w:p>
+    <w:p>
+      <w:pPr>
+        <w:pStyle w:val="ListParagraph"/>
+        <w:numPr>
+          <w:ilvl w:val="2"/>
+          <w:numId w:val="2"/>
+        </w:numPr>
+      </w:pPr>
+      <w:r>
+        <w:t>Test for Normality:- This test is used to get information about our numeric variables are following Normal Distribution or not. Here some tests are:-</w:t>
+      </w:r>
+    </w:p>
+    <w:p>
+      <w:pPr>
+        <w:pStyle w:val="ListParagraph"/>
+        <w:numPr>
+          <w:ilvl w:val="3"/>
+          <w:numId w:val="2"/>
+        </w:numPr>
+      </w:pPr>
+      <w:r>
+        <w:t xml:space="preserve">Shapiro-Wilk Test:- </w:t>
+      </w:r>
+    </w:p>
+    <w:p>
+      <w:pPr>
+        <w:pStyle w:val="ListParagraph"/>
+        <w:numPr>
+          <w:ilvl w:val="3"/>
+          <w:numId w:val="2"/>
+        </w:numPr>
+      </w:pPr>
+      <w:r>
+        <w:t>Anderson-Darling Test:- This test is quite more powerful than other tests for Normality Test.</w:t>
+      </w:r>
+    </w:p>
+    <w:p>
+      <w:pPr>
+        <w:pStyle w:val="ListParagraph"/>
+        <w:numPr>
+          <w:ilvl w:val="3"/>
+          <w:numId w:val="2"/>
+        </w:numPr>
+      </w:pPr>
+    </w:p>
+    <w:p>
+      <w:pPr>
+        <w:pStyle w:val="ListParagraph"/>
+        <w:numPr>
+          <w:ilvl w:val="2"/>
+          <w:numId w:val="2"/>
+        </w:numPr>
+      </w:pPr>
+      <w:r>
+        <w:lastRenderedPageBreak/>
+        <w:t>Test For Association:- This test is used to get the information about the correlation that we have is genuine or not. Here are the test:-</w:t>
+      </w:r>
+    </w:p>
+    <w:p>
+      <w:pPr>
+        <w:pStyle w:val="ListParagraph"/>
+        <w:numPr>
+          <w:ilvl w:val="3"/>
+          <w:numId w:val="2"/>
+        </w:numPr>
+      </w:pPr>
+      <w:r>
+        <w:t>Pearson’s Test</w:t>
+      </w:r>
+    </w:p>
+    <w:p>
+      <w:pPr>
+        <w:pStyle w:val="ListParagraph"/>
+        <w:numPr>
+          <w:ilvl w:val="3"/>
+          <w:numId w:val="2"/>
+        </w:numPr>
+      </w:pPr>
+      <w:r>
+        <w:t>Spearman’s Test</w:t>
+      </w:r>
+    </w:p>
+    <w:p>
+      <w:pPr>
+        <w:pStyle w:val="ListParagraph"/>
+        <w:ind w:left="3240"/>
+      </w:pPr>
+    </w:p>
+    <w:p>
+      <w:pPr>
+        <w:pStyle w:val="ListParagraph"/>
+        <w:numPr>
+          <w:ilvl w:val="3"/>
+          <w:numId w:val="2"/>
+        </w:numPr>
+      </w:pPr>
+      <w:r>
+        <w:t>Categorical Variables:-</w:t>
+      </w:r>
+    </w:p>
+    <w:p>
+      <w:pPr>
+        <w:pStyle w:val="ListParagraph"/>
+      </w:pPr>
+    </w:p>
+    <w:p>
+      <w:pPr>
+        <w:pStyle w:val="ListParagraph"/>
+        <w:numPr>
+          <w:ilvl w:val="4"/>
+          <w:numId w:val="2"/>
+        </w:numPr>
+      </w:pPr>
+      <w:r>
+        <w:t>Chi-Square Test</w:t>
+      </w:r>
+    </w:p>
+    <w:p>
+      <w:pPr>
+        <w:pStyle w:val="ListParagraph"/>
+        <w:numPr>
+          <w:ilvl w:val="3"/>
+          <w:numId w:val="2"/>
+        </w:numPr>
+      </w:pPr>
+      <w:r>
+        <w:t>Numeric - Categorical Variables:-</w:t>
+      </w:r>
+    </w:p>
+    <w:p>
+      <w:pPr>
+        <w:pStyle w:val="ListParagraph"/>
+        <w:numPr>
+          <w:ilvl w:val="4"/>
+          <w:numId w:val="2"/>
+        </w:numPr>
+      </w:pPr>
+      <w:r>
+        <w:t>One-way ANOVA Test</w:t>
+      </w:r>
+    </w:p>
+    <w:p>
+      <w:pPr>
+        <w:pStyle w:val="ListParagraph"/>
+        <w:numPr>
+          <w:ilvl w:val="4"/>
+          <w:numId w:val="2"/>
+        </w:numPr>
+      </w:pPr>
+      <w:r>
+        <w:t>Kruskal-Wallis Test</w:t>
+      </w:r>
+    </w:p>
+    <w:p>
+      <w:pPr>
+        <w:pStyle w:val="ListParagraph"/>
+        <w:numPr>
+          <w:ilvl w:val="2"/>
+          <w:numId w:val="2"/>
+        </w:numPr>
+      </w:pPr>
+      <w:r>
+        <w:t>Steps Involved:-</w:t>
+      </w:r>
+    </w:p>
+    <w:p>
+      <w:pPr>
+        <w:pStyle w:val="ListParagraph"/>
+        <w:numPr>
+          <w:ilvl w:val="3"/>
+          <w:numId w:val="2"/>
+        </w:numPr>
+      </w:pPr>
+      <w:r>
+        <w:t>Sate the Hypothesis</w:t>
+      </w:r>
+    </w:p>
+    <w:p>
+      <w:pPr>
+        <w:pStyle w:val="ListParagraph"/>
+        <w:numPr>
+          <w:ilvl w:val="4"/>
+          <w:numId w:val="2"/>
+        </w:numPr>
+      </w:pPr>
+      <w:r>
+        <w:t>Null Hypothesis</w:t>
+      </w:r>
+    </w:p>
+    <w:p>
+      <w:pPr>
+        <w:pStyle w:val="ListParagraph"/>
+        <w:numPr>
+          <w:ilvl w:val="4"/>
+          <w:numId w:val="2"/>
+        </w:numPr>
+      </w:pPr>
+      <w:r>
+        <w:t>Alternate Hypothesis</w:t>
+      </w:r>
+    </w:p>
+    <w:p>
+      <w:pPr>
+        <w:pStyle w:val="ListParagraph"/>
+        <w:numPr>
+          <w:ilvl w:val="3"/>
+          <w:numId w:val="2"/>
+        </w:numPr>
+      </w:pPr>
+      <w:r>
+        <w:t>Determine significance level (alpha ~5%)</w:t>
+      </w:r>
+    </w:p>
+    <w:p>
+      <w:pPr>
+        <w:pStyle w:val="ListParagraph"/>
+        <w:numPr>
+          <w:ilvl w:val="3"/>
+          <w:numId w:val="2"/>
+        </w:numPr>
+      </w:pPr>
+      <w:r>
+        <w:t>Determine which test to perform</w:t>
+      </w:r>
+    </w:p>
+    <w:p>
+      <w:pPr>
+        <w:pStyle w:val="ListParagraph"/>
+        <w:numPr>
+          <w:ilvl w:val="3"/>
+          <w:numId w:val="2"/>
+        </w:numPr>
+      </w:pPr>
+      <w:r>
+        <w:t>Collect necessary data (sample)</w:t>
+      </w:r>
+    </w:p>
+    <w:p>
+      <w:pPr>
+        <w:pStyle w:val="ListParagraph"/>
+        <w:numPr>
+          <w:ilvl w:val="3"/>
+          <w:numId w:val="2"/>
+        </w:numPr>
+      </w:pPr>
+      <w:r>
+        <w:t>Obtain Critical values</w:t>
+      </w:r>
+    </w:p>
+    <w:p>
+      <w:pPr>
+        <w:pStyle w:val="ListParagraph"/>
+        <w:numPr>
+          <w:ilvl w:val="3"/>
+          <w:numId w:val="2"/>
+        </w:numPr>
+      </w:pPr>
+      <w:r>
+        <w:t>Compute Test Statistic (and p-value)</w:t>
+      </w:r>
+    </w:p>
+    <w:p>
+      <w:pPr>
+        <w:pStyle w:val="ListParagraph"/>
+        <w:numPr>
+          <w:ilvl w:val="3"/>
+          <w:numId w:val="2"/>
+        </w:numPr>
+      </w:pPr>
+      <w:r>
+        <w:t>Compare:-</w:t>
+      </w:r>
+    </w:p>
+    <w:p>
+      <w:pPr>
+        <w:pStyle w:val="ListParagraph"/>
+        <w:numPr>
+          <w:ilvl w:val="4"/>
+          <w:numId w:val="2"/>
+        </w:numPr>
+      </w:pPr>
+      <w:r>
+        <w:t>Significance level vs p-value ; or</w:t>
+      </w:r>
+    </w:p>
+    <w:p>
+      <w:pPr>
+        <w:pStyle w:val="ListParagraph"/>
+        <w:numPr>
+          <w:ilvl w:val="4"/>
+          <w:numId w:val="2"/>
+        </w:numPr>
+      </w:pPr>
+      <w:r>
+        <w:t>Critical value vs Test Statistic</w:t>
+      </w:r>
+    </w:p>
+    <w:p>
+      <w:pPr>
+        <w:pStyle w:val="ListParagraph"/>
+        <w:numPr>
+          <w:ilvl w:val="3"/>
+          <w:numId w:val="2"/>
+        </w:numPr>
+      </w:pPr>
+      <w:r>
+        <w:t>State conclusions</w:t>
+      </w:r>
+      <w:r>
+        <w:t>:- Wheater we need to accept the null hypothesis or fail to reject the null hypothesis.</w:t>
+      </w:r>
+    </w:p>
+    <w:p>
+      <w:pPr>
+        <w:pStyle w:val="ListParagraph"/>
+        <w:numPr>
+          <w:ilvl w:val="3"/>
           <w:numId w:val="2"/>
         </w:numPr>
       </w:pPr>
@@ -566,7 +1024,7 @@
         <w:rFonts w:ascii="Symbol" w:hAnsi="Symbol" w:hint="default"/>
       </w:rPr>
     </w:lvl>
-    <w:lvl w:ilvl="4" w:tplc="40090003" w:tentative="1">
+    <w:lvl w:ilvl="4" w:tplc="40090003">
       <w:start w:val="1"/>
       <w:numFmt w:val="bullet"/>
       <w:lvlText w:val="o"/>

</xml_diff>

<commit_message>
remainig part of eda
</commit_message>
<xml_diff>
--- a/project_doc.docx
+++ b/project_doc.docx
@@ -388,11 +388,9 @@
       <w:r>
         <w:t xml:space="preserve">SDK:- A Software development kit is a set of platform-specific building tools for developers. you require components like debuggers, compilers, and libraries to create code that runs on a specific platform, </w:t>
       </w:r>
-      <w:proofErr w:type="gramStart"/>
-      <w:r>
-        <w:t>operating system</w:t>
-      </w:r>
-      <w:proofErr w:type="gramEnd"/>
+      <w:r>
+        <w:t>operating system,</w:t>
+      </w:r>
       <w:r>
         <w:t xml:space="preserve"> or programming language . SDK’s put everything you need to develop and run software in one place. </w:t>
       </w:r>
@@ -955,7 +953,123 @@
       <w:pPr>
         <w:pStyle w:val="ListParagraph"/>
         <w:numPr>
+          <w:ilvl w:val="1"/>
+          <w:numId w:val="2"/>
+        </w:numPr>
+      </w:pPr>
+      <w:r>
+        <w:t>For High level information about outliers:-</w:t>
+      </w:r>
+    </w:p>
+    <w:p>
+      <w:pPr>
+        <w:pStyle w:val="ListParagraph"/>
+        <w:numPr>
+          <w:ilvl w:val="2"/>
+          <w:numId w:val="2"/>
+        </w:numPr>
+      </w:pPr>
+      <w:r>
+        <w:t xml:space="preserve">Isolation Forest:- Basically, </w:t>
+      </w:r>
+      <w:r>
+        <w:t>it</w:t>
+      </w:r>
+      <w:r>
+        <w:t xml:space="preserve"> is ensemble algorithm like RandomForest . In this , at each first model numeric features and </w:t>
+      </w:r>
+      <w:r>
+        <w:t>it</w:t>
+      </w:r>
+      <w:r>
+        <w:t xml:space="preserve"> will randomly pick one feature then randomly pick one value in that feature and then make a split on this value and same thing work with all trees</w:t>
+      </w:r>
+    </w:p>
+    <w:p>
+      <w:pPr>
+        <w:pStyle w:val="ListParagraph"/>
+        <w:numPr>
           <w:ilvl w:val="3"/>
+          <w:numId w:val="2"/>
+        </w:numPr>
+      </w:pPr>
+      <w:r>
+        <w:t xml:space="preserve">if a datapoint is an outlier then that point it will be capture at the top node. </w:t>
+      </w:r>
+    </w:p>
+    <w:p>
+      <w:pPr>
+        <w:pStyle w:val="ListParagraph"/>
+        <w:numPr>
+          <w:ilvl w:val="3"/>
+          <w:numId w:val="2"/>
+        </w:numPr>
+      </w:pPr>
+      <w:r>
+        <w:t xml:space="preserve">now these steps are performed at each </w:t>
+      </w:r>
+      <w:r>
+        <w:t>node</w:t>
+      </w:r>
+    </w:p>
+    <w:p>
+      <w:pPr>
+        <w:pStyle w:val="ListParagraph"/>
+        <w:ind w:left="2520"/>
+      </w:pPr>
+    </w:p>
+    <w:p>
+      <w:pPr>
+        <w:pStyle w:val="ListParagraph"/>
+        <w:ind w:left="2520"/>
+      </w:pPr>
+    </w:p>
+    <w:p>
+      <w:pPr>
+        <w:pStyle w:val="ListParagraph"/>
+        <w:ind w:left="2520"/>
+      </w:pPr>
+    </w:p>
+    <w:p>
+      <w:pPr>
+        <w:pStyle w:val="ListParagraph"/>
+        <w:numPr>
+          <w:ilvl w:val="0"/>
+          <w:numId w:val="2"/>
+        </w:numPr>
+      </w:pPr>
+      <w:r>
+        <w:t>Missing</w:t>
+      </w:r>
+      <w:r>
+        <w:t xml:space="preserve">no library :- there are some built-in </w:t>
+      </w:r>
+      <w:r>
+        <w:t>functions</w:t>
+      </w:r>
+      <w:r>
+        <w:t xml:space="preserve"> for getting information about missing value </w:t>
+      </w:r>
+      <w:proofErr w:type="gramStart"/>
+      <w:r>
+        <w:t>and also</w:t>
+      </w:r>
+      <w:proofErr w:type="gramEnd"/>
+      <w:r>
+        <w:t xml:space="preserve"> it generates plots , heatmap,</w:t>
+      </w:r>
+      <w:r>
+        <w:t xml:space="preserve"> dendrogram</w:t>
+      </w:r>
+      <w:r>
+        <w:t xml:space="preserve"> etc</w:t>
+      </w:r>
+    </w:p>
+    <w:p>
+      <w:pPr>
+        <w:pStyle w:val="ListParagraph"/>
+        <w:numPr>
+          <w:ilvl w:val="0"/>
           <w:numId w:val="2"/>
         </w:numPr>
       </w:pPr>

</xml_diff>